<commit_message>
Actualizción de la ayuda en formato .DOCX
</commit_message>
<xml_diff>
--- a/docs/Notas GNU-PRolog.docx
+++ b/docs/Notas GNU-PRolog.docx
@@ -18,6 +18,13 @@
     <w:p/>
     <w:sdt>
       <w:sdtPr>
+        <w:rPr>
+          <w:rFonts w:asciiTheme="minorHAnsi" w:eastAsiaTheme="minorHAnsi" w:hAnsiTheme="minorHAnsi" w:cstheme="minorBidi"/>
+          <w:color w:val="auto"/>
+          <w:sz w:val="22"/>
+          <w:szCs w:val="22"/>
+          <w:lang w:eastAsia="en-US"/>
+        </w:rPr>
         <w:id w:val="1614318167"/>
         <w:docPartObj>
           <w:docPartGallery w:val="Table of Contents"/>
@@ -26,13 +33,8 @@
       </w:sdtPr>
       <w:sdtEndPr>
         <w:rPr>
-          <w:rFonts w:asciiTheme="minorHAnsi" w:eastAsiaTheme="minorHAnsi" w:hAnsiTheme="minorHAnsi" w:cstheme="minorBidi"/>
           <w:b/>
           <w:bCs/>
-          <w:color w:val="auto"/>
-          <w:sz w:val="22"/>
-          <w:szCs w:val="22"/>
-          <w:lang w:eastAsia="en-US"/>
         </w:rPr>
       </w:sdtEndPr>
       <w:sdtContent>
@@ -1381,8 +1383,13 @@
       </w:r>
       <w:proofErr w:type="spellStart"/>
       <w:r>
-        <w:t>ona</w:t>
-      </w:r>
+        <w:t>on</w:t>
+      </w:r>
+      <w:r>
+        <w:t>e</w:t>
+      </w:r>
+      <w:bookmarkStart w:id="2" w:name="_GoBack"/>
+      <w:bookmarkEnd w:id="2"/>
       <w:proofErr w:type="spellEnd"/>
       <w:r>
         <w:t xml:space="preserve"> </w:t>
@@ -1550,10 +1557,7 @@
         <w:t>%</w:t>
       </w:r>
     </w:p>
-    <w:p>
-      <w:bookmarkStart w:id="2" w:name="_GoBack"/>
-      <w:bookmarkEnd w:id="2"/>
-    </w:p>
+    <w:p/>
     <w:p>
       <w:pPr>
         <w:pStyle w:val="Ttulo1"/>
@@ -2540,7 +2544,7 @@
 </file>
 
 <file path=customXml/itemProps1.xml><?xml version="1.0" encoding="utf-8"?>
-<ds:datastoreItem xmlns:ds="http://schemas.openxmlformats.org/officeDocument/2006/customXml" ds:itemID="{90FA6583-F683-4336-A9A1-EF9605706421}">
+<ds:datastoreItem xmlns:ds="http://schemas.openxmlformats.org/officeDocument/2006/customXml" ds:itemID="{5C8AE690-5365-4184-B42D-C07E3BF8B30E}">
   <ds:schemaRefs>
     <ds:schemaRef ds:uri="http://schemas.openxmlformats.org/officeDocument/2006/bibliography"/>
   </ds:schemaRefs>

</xml_diff>